<commit_message>
little change on usercase
</commit_message>
<xml_diff>
--- a/Use Cases/4 - Complete assessment review.docx
+++ b/Use Cases/4 - Complete assessment review.docx
@@ -62,7 +62,7 @@
     </w:p>
     <w:tbl>
       <w:tblPr>
-        <w:tblStyle w:val="TableGrid"/>
+        <w:tblStyle w:val="a5"/>
         <w:tblW w:w="9889" w:type="dxa"/>
         <w:tblLook w:val="04A0" w:firstRow="1" w:lastRow="0" w:firstColumn="1" w:lastColumn="0" w:noHBand="0" w:noVBand="1"/>
       </w:tblPr>
@@ -230,13 +230,52 @@
               <w:t>Student have logged into the AAT</w:t>
             </w:r>
             <w:r>
-              <w:t>; Assessment completed by student</w:t>
-            </w:r>
-            <w:r>
-              <w:t>; Staff has set the review Questions</w:t>
-            </w:r>
-            <w:r>
-              <w:t>; (Assessment is set; Assessment is completed;)</w:t>
+              <w:t xml:space="preserve">; </w:t>
+            </w:r>
+          </w:p>
+          <w:p>
+            <w:pPr>
+              <w:ind w:left="0" w:firstLine="0"/>
+            </w:pPr>
+            <w:r>
+              <w:t xml:space="preserve">Assessment completed by </w:t>
+            </w:r>
+            <w:r>
+              <w:t xml:space="preserve">the </w:t>
+            </w:r>
+            <w:r>
+              <w:t>student</w:t>
+            </w:r>
+            <w:r>
+              <w:t xml:space="preserve">; </w:t>
+            </w:r>
+          </w:p>
+          <w:p>
+            <w:pPr>
+              <w:ind w:left="0" w:firstLine="0"/>
+            </w:pPr>
+            <w:r>
+              <w:t>The s</w:t>
+            </w:r>
+            <w:r>
+              <w:t xml:space="preserve">taff has set the review </w:t>
+            </w:r>
+            <w:r>
+              <w:t>q</w:t>
+            </w:r>
+            <w:r>
+              <w:t>uestions</w:t>
+            </w:r>
+            <w:r>
+              <w:t xml:space="preserve">; </w:t>
+            </w:r>
+          </w:p>
+          <w:p>
+            <w:pPr>
+              <w:ind w:left="0" w:firstLine="0"/>
+            </w:pPr>
+            <w:r>
+              <w:t>(Assessment is set; Assessment is completed;)</w:t>
             </w:r>
           </w:p>
         </w:tc>
@@ -263,7 +302,13 @@
               <w:ind w:left="0" w:firstLine="0"/>
             </w:pPr>
             <w:r>
-              <w:t xml:space="preserve">After assessment is complete, make feedback page available. </w:t>
+              <w:t xml:space="preserve">After </w:t>
+            </w:r>
+            <w:r>
+              <w:t xml:space="preserve">the </w:t>
+            </w:r>
+            <w:r>
+              <w:t xml:space="preserve">assessment is complete, make feedback page available. </w:t>
             </w:r>
           </w:p>
           <w:p>
@@ -295,7 +340,7 @@
           </w:p>
           <w:p>
             <w:pPr>
-              <w:pStyle w:val="ListParagraph"/>
+              <w:pStyle w:val="a6"/>
               <w:numPr>
                 <w:ilvl w:val="0"/>
                 <w:numId w:val="11"/>
@@ -307,7 +352,7 @@
           </w:p>
           <w:p>
             <w:pPr>
-              <w:pStyle w:val="ListParagraph"/>
+              <w:pStyle w:val="a6"/>
               <w:numPr>
                 <w:ilvl w:val="0"/>
                 <w:numId w:val="11"/>
@@ -319,7 +364,7 @@
           </w:p>
           <w:p>
             <w:pPr>
-              <w:pStyle w:val="ListParagraph"/>
+              <w:pStyle w:val="a6"/>
               <w:numPr>
                 <w:ilvl w:val="0"/>
                 <w:numId w:val="11"/>
@@ -331,7 +376,7 @@
           </w:p>
           <w:p>
             <w:pPr>
-              <w:pStyle w:val="ListParagraph"/>
+              <w:pStyle w:val="a6"/>
               <w:numPr>
                 <w:ilvl w:val="0"/>
                 <w:numId w:val="11"/>
@@ -358,7 +403,7 @@
           </w:p>
           <w:p>
             <w:pPr>
-              <w:pStyle w:val="ListParagraph"/>
+              <w:pStyle w:val="a6"/>
               <w:numPr>
                 <w:ilvl w:val="0"/>
                 <w:numId w:val="10"/>
@@ -2104,18 +2149,18 @@
     <w:lsdException w:name="Unresolved Mention" w:semiHidden="1" w:unhideWhenUsed="1"/>
     <w:lsdException w:name="Smart Link" w:semiHidden="1" w:unhideWhenUsed="1"/>
   </w:latentStyles>
-  <w:style w:type="paragraph" w:default="1" w:styleId="Normal">
+  <w:style w:type="paragraph" w:default="1" w:styleId="a">
     <w:name w:val="Normal"/>
     <w:qFormat/>
     <w:rsid w:val="008525B7"/>
   </w:style>
-  <w:style w:type="character" w:default="1" w:styleId="DefaultParagraphFont">
+  <w:style w:type="character" w:default="1" w:styleId="a0">
     <w:name w:val="Default Paragraph Font"/>
     <w:uiPriority w:val="1"/>
     <w:semiHidden/>
     <w:unhideWhenUsed/>
   </w:style>
-  <w:style w:type="table" w:default="1" w:styleId="TableNormal">
+  <w:style w:type="table" w:default="1" w:styleId="a1">
     <w:name w:val="Normal Table"/>
     <w:uiPriority w:val="99"/>
     <w:semiHidden/>
@@ -2130,16 +2175,16 @@
       </w:tblCellMar>
     </w:tblPr>
   </w:style>
-  <w:style w:type="numbering" w:default="1" w:styleId="NoList">
+  <w:style w:type="numbering" w:default="1" w:styleId="a2">
     <w:name w:val="No List"/>
     <w:uiPriority w:val="99"/>
     <w:semiHidden/>
     <w:unhideWhenUsed/>
   </w:style>
-  <w:style w:type="paragraph" w:styleId="BalloonText">
+  <w:style w:type="paragraph" w:styleId="a3">
     <w:name w:val="Balloon Text"/>
-    <w:basedOn w:val="Normal"/>
-    <w:link w:val="BalloonTextChar"/>
+    <w:basedOn w:val="a"/>
+    <w:link w:val="a4"/>
     <w:uiPriority w:val="99"/>
     <w:semiHidden/>
     <w:unhideWhenUsed/>
@@ -2153,10 +2198,10 @@
       <w:szCs w:val="16"/>
     </w:rPr>
   </w:style>
-  <w:style w:type="character" w:customStyle="1" w:styleId="BalloonTextChar">
-    <w:name w:val="Balloon Text Char"/>
-    <w:basedOn w:val="DefaultParagraphFont"/>
-    <w:link w:val="BalloonText"/>
+  <w:style w:type="character" w:customStyle="1" w:styleId="a4">
+    <w:name w:val="批注框文本 字符"/>
+    <w:basedOn w:val="a0"/>
+    <w:link w:val="a3"/>
     <w:uiPriority w:val="99"/>
     <w:semiHidden/>
     <w:rsid w:val="00A76EA1"/>
@@ -2166,9 +2211,9 @@
       <w:szCs w:val="16"/>
     </w:rPr>
   </w:style>
-  <w:style w:type="table" w:styleId="TableGrid">
+  <w:style w:type="table" w:styleId="a5">
     <w:name w:val="Table Grid"/>
-    <w:basedOn w:val="TableNormal"/>
+    <w:basedOn w:val="a1"/>
     <w:uiPriority w:val="59"/>
     <w:rsid w:val="00A76EA1"/>
     <w:pPr>
@@ -2185,9 +2230,9 @@
       </w:tblBorders>
     </w:tblPr>
   </w:style>
-  <w:style w:type="paragraph" w:styleId="ListParagraph">
+  <w:style w:type="paragraph" w:styleId="a6">
     <w:name w:val="List Paragraph"/>
-    <w:basedOn w:val="Normal"/>
+    <w:basedOn w:val="a"/>
     <w:uiPriority w:val="34"/>
     <w:qFormat/>
     <w:rsid w:val="00A76EA1"/>
@@ -2480,4 +2525,16 @@
   <a:objectDefaults/>
   <a:extraClrSchemeLst/>
 </a:theme>
+</file>
+
+<file path=customXml/item1.xml><?xml version="1.0" encoding="utf-8"?>
+<b:Sources xmlns:b="http://schemas.openxmlformats.org/officeDocument/2006/bibliography" xmlns="http://schemas.openxmlformats.org/officeDocument/2006/bibliography" SelectedStyle="/APASixthEditionOfficeOnline.xsl" StyleName="APA" Version="6"/>
+</file>
+
+<file path=customXml/itemProps1.xml><?xml version="1.0" encoding="utf-8"?>
+<ds:datastoreItem xmlns:ds="http://schemas.openxmlformats.org/officeDocument/2006/customXml" ds:itemID="{0F0B317D-0188-C74A-BF7C-C3313D648E40}">
+  <ds:schemaRefs>
+    <ds:schemaRef ds:uri="http://schemas.openxmlformats.org/officeDocument/2006/bibliography"/>
+  </ds:schemaRefs>
+</ds:datastoreItem>
 </file>
</xml_diff>